<commit_message>
Added requirements, modified Dockerfile and added another example
</commit_message>
<xml_diff>
--- a/4f29d06a-891a-40b2-8aeb-a33132b0bf27.docx
+++ b/4f29d06a-891a-40b2-8aeb-a33132b0bf27.docx
@@ -2,6 +2,42 @@
 <file path=word/document.xml><?xml version="1.0" encoding="utf-8"?>
 <w:document xmlns:wpc="http://schemas.microsoft.com/office/word/2010/wordprocessingCanvas" xmlns:mo="http://schemas.microsoft.com/office/mac/office/2008/main" xmlns:mc="http://schemas.openxmlformats.org/markup-compatibility/2006" xmlns:mv="urn:schemas-microsoft-com:mac:vml" xmlns:o="urn:schemas-microsoft-com:office:office" xmlns:r="http://schemas.openxmlformats.org/officeDocument/2006/relationships" xmlns:m="http://schemas.openxmlformats.org/officeDocument/2006/math" xmlns:v="urn:schemas-microsoft-com:vml" xmlns:wp14="http://schemas.microsoft.com/office/word/2010/wordprocessingDrawing" xmlns:wp="http://schemas.openxmlformats.org/drawingml/2006/wordprocessingDrawing" xmlns:w10="urn:schemas-microsoft-com:office:word" xmlns:w="http://schemas.openxmlformats.org/wordprocessingml/2006/main" xmlns:w14="http://schemas.microsoft.com/office/word/2010/wordml" xmlns:wpg="http://schemas.microsoft.com/office/word/2010/wordprocessingGroup" xmlns:wpi="http://schemas.microsoft.com/office/word/2010/wordprocessingInk" xmlns:wne="http://schemas.microsoft.com/office/word/2006/wordml" xmlns:wps="http://schemas.microsoft.com/office/word/2010/wordprocessingShape" mc:Ignorable="w14 wp14">
   <w:body>
+    <w:p>
+      <w:r>
+        <w:drawing>
+          <wp:inline xmlns:a="http://schemas.openxmlformats.org/drawingml/2006/main" xmlns:pic="http://schemas.openxmlformats.org/drawingml/2006/picture">
+            <wp:extent cx="5486400" cy="3085551"/>
+            <wp:docPr id="1" name="Picture 1"/>
+            <wp:cNvGraphicFramePr>
+              <a:graphicFrameLocks noChangeAspect="1"/>
+            </wp:cNvGraphicFramePr>
+            <a:graphic>
+              <a:graphicData uri="http://schemas.openxmlformats.org/drawingml/2006/picture">
+                <pic:pic>
+                  <pic:nvPicPr>
+                    <pic:cNvPr id="0" name="image.png"/>
+                    <pic:cNvPicPr/>
+                  </pic:nvPicPr>
+                  <pic:blipFill>
+                    <a:blip r:embed="rId9"/>
+                    <a:stretch>
+                      <a:fillRect/>
+                    </a:stretch>
+                  </pic:blipFill>
+                  <pic:spPr>
+                    <a:xfrm>
+                      <a:off x="0" y="0"/>
+                      <a:ext cx="5486400" cy="3085551"/>
+                    </a:xfrm>
+                    <a:prstGeom prst="rect"/>
+                  </pic:spPr>
+                </pic:pic>
+              </a:graphicData>
+            </a:graphic>
+          </wp:inline>
+        </w:drawing>
+      </w:r>
+    </w:p>
     <w:p/>
     <w:p>
       <w:r>
@@ -11,6 +47,42 @@
     <w:p>
       <w:r>
         <w:t>Imagine a world where the walls of every home and office in Denmark tell a unique story through vibrant, personalized art. This isn't just a dream—it's a burgeoning reality driven by the growing demand for online poster sales. As e-commerce continues to thrive, the Danish market presents a golden opportunity for startups to tap into this creative and lucrative niche. But what makes Denmark such fertile ground for this industry? And how can new ventures navigate the complexities of consumer preferences and market dynamics to carve out a successful business? Let's delve into the strategic insights that can turn this vision into a thriving enterprise.</w:t>
+      </w:r>
+    </w:p>
+    <w:p>
+      <w:r>
+        <w:drawing>
+          <wp:inline xmlns:a="http://schemas.openxmlformats.org/drawingml/2006/main" xmlns:pic="http://schemas.openxmlformats.org/drawingml/2006/picture">
+            <wp:extent cx="5486400" cy="2289658"/>
+            <wp:docPr id="2" name="Picture 2"/>
+            <wp:cNvGraphicFramePr>
+              <a:graphicFrameLocks noChangeAspect="1"/>
+            </wp:cNvGraphicFramePr>
+            <a:graphic>
+              <a:graphicData uri="http://schemas.openxmlformats.org/drawingml/2006/picture">
+                <pic:pic>
+                  <pic:nvPicPr>
+                    <pic:cNvPr id="0" name="image.jpg"/>
+                    <pic:cNvPicPr/>
+                  </pic:nvPicPr>
+                  <pic:blipFill>
+                    <a:blip r:embed="rId10"/>
+                    <a:stretch>
+                      <a:fillRect/>
+                    </a:stretch>
+                  </pic:blipFill>
+                  <pic:spPr>
+                    <a:xfrm>
+                      <a:off x="0" y="0"/>
+                      <a:ext cx="5486400" cy="2289658"/>
+                    </a:xfrm>
+                    <a:prstGeom prst="rect"/>
+                  </pic:spPr>
+                </pic:pic>
+              </a:graphicData>
+            </a:graphic>
+          </wp:inline>
+        </w:drawing>
       </w:r>
     </w:p>
     <w:p/>
@@ -53,6 +125,42 @@
     <w:p>
       <w:r>
         <w:t>E-commerce trends in Denmark reveal a preference for seamless shopping experiences, with mobile commerce gaining traction. Social media platforms, particularly Facebook, play a crucial role in influencing purchasing decisions, making them vital channels for marketing and customer engagement. By understanding these market dynamics, startups can better tailor their offerings and strategies to meet the expectations of Danish consumers, positioning themselves for success in this vibrant and competitive landscape.</w:t>
+      </w:r>
+    </w:p>
+    <w:p>
+      <w:r>
+        <w:drawing>
+          <wp:inline xmlns:a="http://schemas.openxmlformats.org/drawingml/2006/main" xmlns:pic="http://schemas.openxmlformats.org/drawingml/2006/picture">
+            <wp:extent cx="5486400" cy="3464534"/>
+            <wp:docPr id="3" name="Picture 3"/>
+            <wp:cNvGraphicFramePr>
+              <a:graphicFrameLocks noChangeAspect="1"/>
+            </wp:cNvGraphicFramePr>
+            <a:graphic>
+              <a:graphicData uri="http://schemas.openxmlformats.org/drawingml/2006/picture">
+                <pic:pic>
+                  <pic:nvPicPr>
+                    <pic:cNvPr id="0" name="image.png"/>
+                    <pic:cNvPicPr/>
+                  </pic:nvPicPr>
+                  <pic:blipFill>
+                    <a:blip r:embed="rId11"/>
+                    <a:stretch>
+                      <a:fillRect/>
+                    </a:stretch>
+                  </pic:blipFill>
+                  <pic:spPr>
+                    <a:xfrm>
+                      <a:off x="0" y="0"/>
+                      <a:ext cx="5486400" cy="3464534"/>
+                    </a:xfrm>
+                    <a:prstGeom prst="rect"/>
+                  </pic:spPr>
+                </pic:pic>
+              </a:graphicData>
+            </a:graphic>
+          </wp:inline>
+        </w:drawing>
       </w:r>
     </w:p>
     <w:p/>
@@ -133,6 +241,42 @@
     <w:p>
       <w:r>
         <w:t>Consumer preferences in Denmark lean towards high-quality, aesthetically pleasing designs that reflect personal style and cultural appreciation for art. Understanding these preferences and integrating them into product offerings can significantly enhance market penetration. Additionally, leveraging social media and e-commerce platforms effectively can help startups reach a broader audience and build a loyal customer base.</w:t>
+      </w:r>
+    </w:p>
+    <w:p>
+      <w:r>
+        <w:drawing>
+          <wp:inline xmlns:a="http://schemas.openxmlformats.org/drawingml/2006/main" xmlns:pic="http://schemas.openxmlformats.org/drawingml/2006/picture">
+            <wp:extent cx="5486400" cy="7315200"/>
+            <wp:docPr id="4" name="Picture 4"/>
+            <wp:cNvGraphicFramePr>
+              <a:graphicFrameLocks noChangeAspect="1"/>
+            </wp:cNvGraphicFramePr>
+            <a:graphic>
+              <a:graphicData uri="http://schemas.openxmlformats.org/drawingml/2006/picture">
+                <pic:pic>
+                  <pic:nvPicPr>
+                    <pic:cNvPr id="0" name="image.jpg"/>
+                    <pic:cNvPicPr/>
+                  </pic:nvPicPr>
+                  <pic:blipFill>
+                    <a:blip r:embed="rId12"/>
+                    <a:stretch>
+                      <a:fillRect/>
+                    </a:stretch>
+                  </pic:blipFill>
+                  <pic:spPr>
+                    <a:xfrm>
+                      <a:off x="0" y="0"/>
+                      <a:ext cx="5486400" cy="7315200"/>
+                    </a:xfrm>
+                    <a:prstGeom prst="rect"/>
+                  </pic:spPr>
+                </pic:pic>
+              </a:graphicData>
+            </a:graphic>
+          </wp:inline>
+        </w:drawing>
       </w:r>
     </w:p>
     <w:p/>
@@ -218,6 +362,42 @@
     <w:p>
       <w:r>
         <w:t>Business registration and compliance are also essential. Startups must register with the Danish Business Authority and adhere to local tax regulations. Understanding these legal requirements can help startups avoid potential pitfalls and establish a solid foundation for their business operations.</w:t>
+      </w:r>
+    </w:p>
+    <w:p>
+      <w:r>
+        <w:drawing>
+          <wp:inline xmlns:a="http://schemas.openxmlformats.org/drawingml/2006/main" xmlns:pic="http://schemas.openxmlformats.org/drawingml/2006/picture">
+            <wp:extent cx="5486400" cy="1825943"/>
+            <wp:docPr id="5" name="Picture 5"/>
+            <wp:cNvGraphicFramePr>
+              <a:graphicFrameLocks noChangeAspect="1"/>
+            </wp:cNvGraphicFramePr>
+            <a:graphic>
+              <a:graphicData uri="http://schemas.openxmlformats.org/drawingml/2006/picture">
+                <pic:pic>
+                  <pic:nvPicPr>
+                    <pic:cNvPr id="0" name="image.jpg"/>
+                    <pic:cNvPicPr/>
+                  </pic:nvPicPr>
+                  <pic:blipFill>
+                    <a:blip r:embed="rId13"/>
+                    <a:stretch>
+                      <a:fillRect/>
+                    </a:stretch>
+                  </pic:blipFill>
+                  <pic:spPr>
+                    <a:xfrm>
+                      <a:off x="0" y="0"/>
+                      <a:ext cx="5486400" cy="1825943"/>
+                    </a:xfrm>
+                    <a:prstGeom prst="rect"/>
+                  </pic:spPr>
+                </pic:pic>
+              </a:graphicData>
+            </a:graphic>
+          </wp:inline>
+        </w:drawing>
       </w:r>
     </w:p>
     <w:p/>
@@ -318,6 +498,42 @@
     <w:p>
       <w:r>
         <w:t>Lastly, logistics and distribution channels must be efficient. Partner with reliable local delivery services to ensure quick and hassle-free shipping. This enhances customer satisfaction and fosters loyalty, crucial for long-term success in the competitive Danish market.</w:t>
+      </w:r>
+    </w:p>
+    <w:p>
+      <w:r>
+        <w:drawing>
+          <wp:inline xmlns:a="http://schemas.openxmlformats.org/drawingml/2006/main" xmlns:pic="http://schemas.openxmlformats.org/drawingml/2006/picture">
+            <wp:extent cx="5486400" cy="3749040"/>
+            <wp:docPr id="6" name="Picture 6"/>
+            <wp:cNvGraphicFramePr>
+              <a:graphicFrameLocks noChangeAspect="1"/>
+            </wp:cNvGraphicFramePr>
+            <a:graphic>
+              <a:graphicData uri="http://schemas.openxmlformats.org/drawingml/2006/picture">
+                <pic:pic>
+                  <pic:nvPicPr>
+                    <pic:cNvPr id="0" name="image.jpg"/>
+                    <pic:cNvPicPr/>
+                  </pic:nvPicPr>
+                  <pic:blipFill>
+                    <a:blip r:embed="rId14"/>
+                    <a:stretch>
+                      <a:fillRect/>
+                    </a:stretch>
+                  </pic:blipFill>
+                  <pic:spPr>
+                    <a:xfrm>
+                      <a:off x="0" y="0"/>
+                      <a:ext cx="5486400" cy="3749040"/>
+                    </a:xfrm>
+                    <a:prstGeom prst="rect"/>
+                  </pic:spPr>
+                </pic:pic>
+              </a:graphicData>
+            </a:graphic>
+          </wp:inline>
+        </w:drawing>
       </w:r>
     </w:p>
     <w:p/>
@@ -441,6 +657,42 @@
     <w:p>
       <w:r>
         <w:t>Logistical challenges, such as ensuring prompt delivery and managing inventory, are also significant. Partnering with reliable local delivery services and implementing robust inventory management systems can mitigate these issues. By understanding and addressing these opportunities and challenges, startups can strategically position themselves for success in the Danish online poster market.</w:t>
+      </w:r>
+    </w:p>
+    <w:p>
+      <w:r>
+        <w:drawing>
+          <wp:inline xmlns:a="http://schemas.openxmlformats.org/drawingml/2006/main" xmlns:pic="http://schemas.openxmlformats.org/drawingml/2006/picture">
+            <wp:extent cx="5486400" cy="3142695"/>
+            <wp:docPr id="7" name="Picture 7"/>
+            <wp:cNvGraphicFramePr>
+              <a:graphicFrameLocks noChangeAspect="1"/>
+            </wp:cNvGraphicFramePr>
+            <a:graphic>
+              <a:graphicData uri="http://schemas.openxmlformats.org/drawingml/2006/picture">
+                <pic:pic>
+                  <pic:nvPicPr>
+                    <pic:cNvPr id="0" name="image.jpg"/>
+                    <pic:cNvPicPr/>
+                  </pic:nvPicPr>
+                  <pic:blipFill>
+                    <a:blip r:embed="rId15"/>
+                    <a:stretch>
+                      <a:fillRect/>
+                    </a:stretch>
+                  </pic:blipFill>
+                  <pic:spPr>
+                    <a:xfrm>
+                      <a:off x="0" y="0"/>
+                      <a:ext cx="5486400" cy="3142695"/>
+                    </a:xfrm>
+                    <a:prstGeom prst="rect"/>
+                  </pic:spPr>
+                </pic:pic>
+              </a:graphicData>
+            </a:graphic>
+          </wp:inline>
+        </w:drawing>
       </w:r>
     </w:p>
     <w:p/>
@@ -681,6 +933,42 @@
     <w:p>
       <w:r>
         <w:t>Entering the Danish market for online poster sales presents a promising opportunity for startups, given the country's high internet penetration and strong appreciation for art and design. By understanding the unique consumer preferences and leveraging effective marketing strategies, startups can carve out a niche in this competitive landscape. Emphasizing sustainability and collaborating with local artists can further enhance market appeal, aligning with Danish values. Additionally, navigating the legal and regulatory framework with diligence ensures a solid foundation for business operations. As the market continues to grow, startups that stay attuned to emerging trends and consumer behaviors will be well-positioned to thrive. By strategically positioning themselves and addressing potential challenges, new ventures can successfully tap into the vibrant Danish market and build a loyal customer base.</w:t>
+      </w:r>
+    </w:p>
+    <w:p>
+      <w:r>
+        <w:drawing>
+          <wp:inline xmlns:a="http://schemas.openxmlformats.org/drawingml/2006/main" xmlns:pic="http://schemas.openxmlformats.org/drawingml/2006/picture">
+            <wp:extent cx="5486400" cy="2421731"/>
+            <wp:docPr id="8" name="Picture 8"/>
+            <wp:cNvGraphicFramePr>
+              <a:graphicFrameLocks noChangeAspect="1"/>
+            </wp:cNvGraphicFramePr>
+            <a:graphic>
+              <a:graphicData uri="http://schemas.openxmlformats.org/drawingml/2006/picture">
+                <pic:pic>
+                  <pic:nvPicPr>
+                    <pic:cNvPr id="0" name="image.jpg"/>
+                    <pic:cNvPicPr/>
+                  </pic:nvPicPr>
+                  <pic:blipFill>
+                    <a:blip r:embed="rId16"/>
+                    <a:stretch>
+                      <a:fillRect/>
+                    </a:stretch>
+                  </pic:blipFill>
+                  <pic:spPr>
+                    <a:xfrm>
+                      <a:off x="0" y="0"/>
+                      <a:ext cx="5486400" cy="2421731"/>
+                    </a:xfrm>
+                    <a:prstGeom prst="rect"/>
+                  </pic:spPr>
+                </pic:pic>
+              </a:graphicData>
+            </a:graphic>
+          </wp:inline>
+        </w:drawing>
       </w:r>
     </w:p>
     <w:p/>

</xml_diff>